<commit_message>
tried to add svm, failed.
</commit_message>
<xml_diff>
--- a/SecondPaper.docx
+++ b/SecondPaper.docx
@@ -108,7 +108,15 @@
         <w:rPr>
           <w:rFonts w:ascii="Times New Roman" w:hAnsi="Times New Roman" w:cs="Times New Roman"/>
         </w:rPr>
-        <w:t xml:space="preserve"> the hardware necessary to implement the technology, and the computer vision tasks involved in identifying a facial palsy from the images supplied by the camera. Our use of Fisher Discriminant Analysis for the classification of facial palsy will also be compared to other </w:t>
+        <w:t xml:space="preserve"> the hardware necessary to implement the technology, and the computer vision tasks involved in identifying a facial palsy from the images supp</w:t>
+      </w:r>
+      <w:bookmarkStart w:id="0" w:name="_GoBack"/>
+      <w:bookmarkEnd w:id="0"/>
+      <w:r>
+        <w:rPr>
+          <w:rFonts w:ascii="Times New Roman" w:hAnsi="Times New Roman" w:cs="Times New Roman"/>
+        </w:rPr>
+        <w:t xml:space="preserve">lied by the camera. Our use of Fisher Discriminant Analysis for the classification of facial palsy will also be compared to other </w:t>
       </w:r>
       <w:r>
         <w:rPr>
@@ -395,6 +403,14 @@
     </w:p>
     <w:p>
       <w:pPr>
+        <w:ind w:left="720"/>
+        <w:rPr>
+          <w:rFonts w:ascii="Times New Roman" w:hAnsi="Times New Roman" w:cs="Times New Roman"/>
+        </w:rPr>
+      </w:pPr>
+    </w:p>
+    <w:p>
+      <w:pPr>
         <w:ind w:firstLine="720"/>
         <w:rPr>
           <w:rFonts w:ascii="Times New Roman" w:hAnsi="Times New Roman" w:cs="Times New Roman"/>
@@ -403,14 +419,6 @@
     </w:p>
     <w:p>
       <w:pPr>
-        <w:ind w:firstLine="720"/>
-        <w:rPr>
-          <w:rFonts w:ascii="Times New Roman" w:hAnsi="Times New Roman" w:cs="Times New Roman"/>
-        </w:rPr>
-      </w:pPr>
-    </w:p>
-    <w:p>
-      <w:pPr>
         <w:rPr>
           <w:rFonts w:ascii="Times New Roman" w:hAnsi="Times New Roman" w:cs="Times New Roman"/>
           <w:b/>
@@ -523,10 +531,10 @@
           <w:noProof/>
         </w:rPr>
         <w:drawing>
-          <wp:inline distT="0" distB="0" distL="0" distR="0" wp14:anchorId="687C70CC" wp14:editId="10C92F01">
-            <wp:extent cx="2553397" cy="1435569"/>
-            <wp:effectExtent l="0" t="0" r="0" b="12700"/>
-            <wp:docPr id="1" name="Picture 1" descr="../../../Downloads/ProShot_20160426_124636.jpg"/>
+          <wp:inline distT="0" distB="0" distL="0" distR="0" wp14:anchorId="645A73CA" wp14:editId="7D7296DD">
+            <wp:extent cx="1765935" cy="1765935"/>
+            <wp:effectExtent l="0" t="0" r="12065" b="12065"/>
+            <wp:docPr id="2" name="Picture 2" descr="../../../Downloads/IMG_20160420_215411.jpg"/>
             <wp:cNvGraphicFramePr>
               <a:graphicFrameLocks xmlns:a="http://schemas.openxmlformats.org/drawingml/2006/main" noChangeAspect="1"/>
             </wp:cNvGraphicFramePr>
@@ -534,7 +542,7 @@
               <a:graphicData uri="http://schemas.openxmlformats.org/drawingml/2006/picture">
                 <pic:pic xmlns:pic="http://schemas.openxmlformats.org/drawingml/2006/picture">
                   <pic:nvPicPr>
-                    <pic:cNvPr id="0" name="Picture 1" descr="../../../Downloads/ProShot_20160426_124636.jpg"/>
+                    <pic:cNvPr id="0" name="Picture 2" descr="../../../Downloads/IMG_20160420_215411.jpg"/>
                     <pic:cNvPicPr>
                       <a:picLocks noChangeAspect="1" noChangeArrowheads="1"/>
                     </pic:cNvPicPr>
@@ -555,7 +563,7 @@
                   <pic:spPr bwMode="auto">
                     <a:xfrm>
                       <a:off x="0" y="0"/>
-                      <a:ext cx="2623732" cy="1475113"/>
+                      <a:ext cx="1770974" cy="1770974"/>
                     </a:xfrm>
                     <a:prstGeom prst="rect">
                       <a:avLst/>
@@ -652,8 +660,12 @@
         </w:rPr>
         <w:t xml:space="preserve">to solve a number of different issues, including the classification of gender among a set of images. </w:t>
       </w:r>
-      <w:bookmarkStart w:id="0" w:name="_GoBack"/>
-      <w:bookmarkEnd w:id="0"/>
+      <w:r>
+        <w:rPr>
+          <w:rFonts w:ascii="Times New Roman" w:hAnsi="Times New Roman" w:cs="Times New Roman"/>
+        </w:rPr>
+        <w:t xml:space="preserve">However, there are a number of optimizations which could be learned from research in face classification to be applied towards classifying stroke victims. Namely, this project focuses on the use of Gabor filters and Fisher Discriminant Analysis –as proposed by [1] towards the classification of Bell’s Palsy. </w:t>
+      </w:r>
     </w:p>
     <w:p>
       <w:pPr>

</xml_diff>